<commit_message>
Update danh sach. Move file of nguyenthien212, ncthanh98 from IT82-09.
</commit_message>
<xml_diff>
--- a/ThongTin.docx
+++ b/ThongTin.docx
@@ -31,8 +31,6 @@
         </w:rPr>
         <w:t>P NHÓM 08</w:t>
       </w:r>
-      <w:bookmarkStart w:id="0" w:name="_GoBack"/>
-      <w:bookmarkEnd w:id="0"/>
       <w:r>
         <w:rPr>
           <w:rFonts w:ascii="Arial" w:hAnsi="Arial" w:cs="Arial"/>
@@ -178,7 +176,6 @@
                 <w:lang w:eastAsia="ja-JP"/>
               </w:rPr>
             </w:pPr>
-            <w:proofErr w:type="spellStart"/>
             <w:r>
               <w:rPr>
                 <w:rFonts w:ascii="Arial" w:eastAsia="MS Mincho" w:hAnsi="Arial" w:cs="Arial"/>
@@ -188,57 +185,8 @@
                 <w:szCs w:val="28"/>
                 <w:lang w:eastAsia="ja-JP"/>
               </w:rPr>
-              <w:t>Họ</w:t>
-            </w:r>
-            <w:proofErr w:type="spellEnd"/>
-            <w:r>
-              <w:rPr>
-                <w:rFonts w:ascii="Arial" w:eastAsia="MS Mincho" w:hAnsi="Arial" w:cs="Arial"/>
-                <w:b/>
-                <w:color w:val="000000"/>
-                <w:sz w:val="24"/>
-                <w:szCs w:val="28"/>
-                <w:lang w:eastAsia="ja-JP"/>
-              </w:rPr>
-              <w:t xml:space="preserve"> </w:t>
-            </w:r>
-            <w:proofErr w:type="spellStart"/>
-            <w:r>
-              <w:rPr>
-                <w:rFonts w:ascii="Arial" w:eastAsia="MS Mincho" w:hAnsi="Arial" w:cs="Arial"/>
-                <w:b/>
-                <w:color w:val="000000"/>
-                <w:sz w:val="24"/>
-                <w:szCs w:val="28"/>
-                <w:lang w:eastAsia="ja-JP"/>
-              </w:rPr>
-              <w:t>và</w:t>
-            </w:r>
-            <w:proofErr w:type="spellEnd"/>
-            <w:r>
-              <w:rPr>
-                <w:rFonts w:ascii="Arial" w:eastAsia="MS Mincho" w:hAnsi="Arial" w:cs="Arial"/>
-                <w:b/>
-                <w:color w:val="000000"/>
-                <w:sz w:val="24"/>
-                <w:szCs w:val="28"/>
-                <w:lang w:eastAsia="ja-JP"/>
-              </w:rPr>
-              <w:t xml:space="preserve"> </w:t>
-            </w:r>
-            <w:proofErr w:type="spellStart"/>
-            <w:r>
-              <w:rPr>
-                <w:rFonts w:ascii="Arial" w:eastAsia="MS Mincho" w:hAnsi="Arial" w:cs="Arial"/>
-                <w:b/>
-                <w:color w:val="000000"/>
-                <w:sz w:val="24"/>
-                <w:szCs w:val="28"/>
-                <w:lang w:eastAsia="ja-JP"/>
-              </w:rPr>
-              <w:t>tên</w:t>
-            </w:r>
-            <w:proofErr w:type="spellEnd"/>
+              <w:t>Họ và tên</w:t>
+            </w:r>
           </w:p>
           <w:p>
             <w:pPr>
@@ -296,10 +244,25 @@
                 <w:szCs w:val="28"/>
                 <w:lang w:eastAsia="ja-JP"/>
               </w:rPr>
-              <w:t xml:space="preserve">BT </w:t>
-            </w:r>
-            <w:proofErr w:type="spellStart"/>
-            <w:r>
+              <w:t>BT Làm thêm C2</w:t>
+            </w:r>
+          </w:p>
+        </w:tc>
+        <w:tc>
+          <w:tcPr>
+            <w:tcW w:w="2160" w:type="dxa"/>
+            <w:tcBorders>
+              <w:top w:val="single" w:sz="4" w:space="0" w:color="auto"/>
+              <w:left w:val="single" w:sz="4" w:space="0" w:color="auto"/>
+              <w:bottom w:val="single" w:sz="4" w:space="0" w:color="auto"/>
+              <w:right w:val="single" w:sz="4" w:space="0" w:color="auto"/>
+            </w:tcBorders>
+            <w:hideMark/>
+          </w:tcPr>
+          <w:p>
+            <w:pPr>
+              <w:spacing w:after="0" w:line="240" w:lineRule="auto"/>
+              <w:jc w:val="center"/>
               <w:rPr>
                 <w:rFonts w:ascii="Arial" w:eastAsia="MS Mincho" w:hAnsi="Arial" w:cs="Arial"/>
                 <w:b/>
@@ -308,9 +271,7 @@
                 <w:szCs w:val="28"/>
                 <w:lang w:eastAsia="ja-JP"/>
               </w:rPr>
-              <w:t>Làm</w:t>
-            </w:r>
-            <w:proofErr w:type="spellEnd"/>
+            </w:pPr>
             <w:r>
               <w:rPr>
                 <w:rFonts w:ascii="Arial" w:eastAsia="MS Mincho" w:hAnsi="Arial" w:cs="Arial"/>
@@ -320,10 +281,25 @@
                 <w:szCs w:val="28"/>
                 <w:lang w:eastAsia="ja-JP"/>
               </w:rPr>
-              <w:t xml:space="preserve"> </w:t>
-            </w:r>
-            <w:proofErr w:type="spellStart"/>
-            <w:r>
+              <w:t>BT Nâng cao C2</w:t>
+            </w:r>
+          </w:p>
+        </w:tc>
+        <w:tc>
+          <w:tcPr>
+            <w:tcW w:w="2160" w:type="dxa"/>
+            <w:tcBorders>
+              <w:top w:val="single" w:sz="4" w:space="0" w:color="auto"/>
+              <w:left w:val="single" w:sz="4" w:space="0" w:color="auto"/>
+              <w:bottom w:val="single" w:sz="4" w:space="0" w:color="auto"/>
+              <w:right w:val="single" w:sz="4" w:space="0" w:color="auto"/>
+            </w:tcBorders>
+            <w:hideMark/>
+          </w:tcPr>
+          <w:p>
+            <w:pPr>
+              <w:spacing w:after="0" w:line="240" w:lineRule="auto"/>
+              <w:jc w:val="center"/>
               <w:rPr>
                 <w:rFonts w:ascii="Arial" w:eastAsia="MS Mincho" w:hAnsi="Arial" w:cs="Arial"/>
                 <w:b/>
@@ -332,9 +308,7 @@
                 <w:szCs w:val="28"/>
                 <w:lang w:eastAsia="ja-JP"/>
               </w:rPr>
-              <w:t>thêm</w:t>
-            </w:r>
-            <w:proofErr w:type="spellEnd"/>
+            </w:pPr>
             <w:r>
               <w:rPr>
                 <w:rFonts w:ascii="Arial" w:eastAsia="MS Mincho" w:hAnsi="Arial" w:cs="Arial"/>
@@ -344,13 +318,13 @@
                 <w:szCs w:val="28"/>
                 <w:lang w:eastAsia="ja-JP"/>
               </w:rPr>
-              <w:t xml:space="preserve"> C2</w:t>
-            </w:r>
-          </w:p>
-        </w:tc>
-        <w:tc>
-          <w:tcPr>
-            <w:tcW w:w="2160" w:type="dxa"/>
+              <w:t>BT Làm thêm C3</w:t>
+            </w:r>
+          </w:p>
+        </w:tc>
+        <w:tc>
+          <w:tcPr>
+            <w:tcW w:w="2430" w:type="dxa"/>
             <w:tcBorders>
               <w:top w:val="single" w:sz="4" w:space="0" w:color="auto"/>
               <w:left w:val="single" w:sz="4" w:space="0" w:color="auto"/>
@@ -381,10 +355,25 @@
                 <w:szCs w:val="28"/>
                 <w:lang w:eastAsia="ja-JP"/>
               </w:rPr>
-              <w:t xml:space="preserve">BT </w:t>
-            </w:r>
-            <w:proofErr w:type="spellStart"/>
-            <w:r>
+              <w:t>BT Làm thêm C4</w:t>
+            </w:r>
+          </w:p>
+        </w:tc>
+        <w:tc>
+          <w:tcPr>
+            <w:tcW w:w="2750" w:type="dxa"/>
+            <w:tcBorders>
+              <w:top w:val="single" w:sz="4" w:space="0" w:color="auto"/>
+              <w:left w:val="single" w:sz="4" w:space="0" w:color="auto"/>
+              <w:bottom w:val="single" w:sz="4" w:space="0" w:color="auto"/>
+              <w:right w:val="single" w:sz="4" w:space="0" w:color="auto"/>
+            </w:tcBorders>
+            <w:hideMark/>
+          </w:tcPr>
+          <w:p>
+            <w:pPr>
+              <w:spacing w:after="0" w:line="240" w:lineRule="auto"/>
+              <w:jc w:val="center"/>
               <w:rPr>
                 <w:rFonts w:ascii="Arial" w:eastAsia="MS Mincho" w:hAnsi="Arial" w:cs="Arial"/>
                 <w:b/>
@@ -393,9 +382,7 @@
                 <w:szCs w:val="28"/>
                 <w:lang w:eastAsia="ja-JP"/>
               </w:rPr>
-              <w:t>Nâng</w:t>
-            </w:r>
-            <w:proofErr w:type="spellEnd"/>
+            </w:pPr>
             <w:r>
               <w:rPr>
                 <w:rFonts w:ascii="Arial" w:eastAsia="MS Mincho" w:hAnsi="Arial" w:cs="Arial"/>
@@ -405,286 +392,7 @@
                 <w:szCs w:val="28"/>
                 <w:lang w:eastAsia="ja-JP"/>
               </w:rPr>
-              <w:t xml:space="preserve"> </w:t>
-            </w:r>
-            <w:proofErr w:type="spellStart"/>
-            <w:r>
-              <w:rPr>
-                <w:rFonts w:ascii="Arial" w:eastAsia="MS Mincho" w:hAnsi="Arial" w:cs="Arial"/>
-                <w:b/>
-                <w:color w:val="000000"/>
-                <w:sz w:val="24"/>
-                <w:szCs w:val="28"/>
-                <w:lang w:eastAsia="ja-JP"/>
-              </w:rPr>
-              <w:t>cao</w:t>
-            </w:r>
-            <w:proofErr w:type="spellEnd"/>
-            <w:r>
-              <w:rPr>
-                <w:rFonts w:ascii="Arial" w:eastAsia="MS Mincho" w:hAnsi="Arial" w:cs="Arial"/>
-                <w:b/>
-                <w:color w:val="000000"/>
-                <w:sz w:val="24"/>
-                <w:szCs w:val="28"/>
-                <w:lang w:eastAsia="ja-JP"/>
-              </w:rPr>
-              <w:t xml:space="preserve"> C2</w:t>
-            </w:r>
-          </w:p>
-        </w:tc>
-        <w:tc>
-          <w:tcPr>
-            <w:tcW w:w="2160" w:type="dxa"/>
-            <w:tcBorders>
-              <w:top w:val="single" w:sz="4" w:space="0" w:color="auto"/>
-              <w:left w:val="single" w:sz="4" w:space="0" w:color="auto"/>
-              <w:bottom w:val="single" w:sz="4" w:space="0" w:color="auto"/>
-              <w:right w:val="single" w:sz="4" w:space="0" w:color="auto"/>
-            </w:tcBorders>
-            <w:hideMark/>
-          </w:tcPr>
-          <w:p>
-            <w:pPr>
-              <w:spacing w:after="0" w:line="240" w:lineRule="auto"/>
-              <w:jc w:val="center"/>
-              <w:rPr>
-                <w:rFonts w:ascii="Arial" w:eastAsia="MS Mincho" w:hAnsi="Arial" w:cs="Arial"/>
-                <w:b/>
-                <w:color w:val="000000"/>
-                <w:sz w:val="24"/>
-                <w:szCs w:val="28"/>
-                <w:lang w:eastAsia="ja-JP"/>
-              </w:rPr>
-            </w:pPr>
-            <w:r>
-              <w:rPr>
-                <w:rFonts w:ascii="Arial" w:eastAsia="MS Mincho" w:hAnsi="Arial" w:cs="Arial"/>
-                <w:b/>
-                <w:color w:val="000000"/>
-                <w:sz w:val="24"/>
-                <w:szCs w:val="28"/>
-                <w:lang w:eastAsia="ja-JP"/>
-              </w:rPr>
-              <w:t xml:space="preserve">BT </w:t>
-            </w:r>
-            <w:proofErr w:type="spellStart"/>
-            <w:r>
-              <w:rPr>
-                <w:rFonts w:ascii="Arial" w:eastAsia="MS Mincho" w:hAnsi="Arial" w:cs="Arial"/>
-                <w:b/>
-                <w:color w:val="000000"/>
-                <w:sz w:val="24"/>
-                <w:szCs w:val="28"/>
-                <w:lang w:eastAsia="ja-JP"/>
-              </w:rPr>
-              <w:t>Làm</w:t>
-            </w:r>
-            <w:proofErr w:type="spellEnd"/>
-            <w:r>
-              <w:rPr>
-                <w:rFonts w:ascii="Arial" w:eastAsia="MS Mincho" w:hAnsi="Arial" w:cs="Arial"/>
-                <w:b/>
-                <w:color w:val="000000"/>
-                <w:sz w:val="24"/>
-                <w:szCs w:val="28"/>
-                <w:lang w:eastAsia="ja-JP"/>
-              </w:rPr>
-              <w:t xml:space="preserve"> </w:t>
-            </w:r>
-            <w:proofErr w:type="spellStart"/>
-            <w:r>
-              <w:rPr>
-                <w:rFonts w:ascii="Arial" w:eastAsia="MS Mincho" w:hAnsi="Arial" w:cs="Arial"/>
-                <w:b/>
-                <w:color w:val="000000"/>
-                <w:sz w:val="24"/>
-                <w:szCs w:val="28"/>
-                <w:lang w:eastAsia="ja-JP"/>
-              </w:rPr>
-              <w:t>thêm</w:t>
-            </w:r>
-            <w:proofErr w:type="spellEnd"/>
-            <w:r>
-              <w:rPr>
-                <w:rFonts w:ascii="Arial" w:eastAsia="MS Mincho" w:hAnsi="Arial" w:cs="Arial"/>
-                <w:b/>
-                <w:color w:val="000000"/>
-                <w:sz w:val="24"/>
-                <w:szCs w:val="28"/>
-                <w:lang w:eastAsia="ja-JP"/>
-              </w:rPr>
-              <w:t xml:space="preserve"> C3</w:t>
-            </w:r>
-          </w:p>
-        </w:tc>
-        <w:tc>
-          <w:tcPr>
-            <w:tcW w:w="2430" w:type="dxa"/>
-            <w:tcBorders>
-              <w:top w:val="single" w:sz="4" w:space="0" w:color="auto"/>
-              <w:left w:val="single" w:sz="4" w:space="0" w:color="auto"/>
-              <w:bottom w:val="single" w:sz="4" w:space="0" w:color="auto"/>
-              <w:right w:val="single" w:sz="4" w:space="0" w:color="auto"/>
-            </w:tcBorders>
-            <w:hideMark/>
-          </w:tcPr>
-          <w:p>
-            <w:pPr>
-              <w:spacing w:after="0" w:line="240" w:lineRule="auto"/>
-              <w:jc w:val="center"/>
-              <w:rPr>
-                <w:rFonts w:ascii="Arial" w:eastAsia="MS Mincho" w:hAnsi="Arial" w:cs="Arial"/>
-                <w:b/>
-                <w:color w:val="000000"/>
-                <w:sz w:val="24"/>
-                <w:szCs w:val="28"/>
-                <w:lang w:eastAsia="ja-JP"/>
-              </w:rPr>
-            </w:pPr>
-            <w:r>
-              <w:rPr>
-                <w:rFonts w:ascii="Arial" w:eastAsia="MS Mincho" w:hAnsi="Arial" w:cs="Arial"/>
-                <w:b/>
-                <w:color w:val="000000"/>
-                <w:sz w:val="24"/>
-                <w:szCs w:val="28"/>
-                <w:lang w:eastAsia="ja-JP"/>
-              </w:rPr>
-              <w:t xml:space="preserve">BT </w:t>
-            </w:r>
-            <w:proofErr w:type="spellStart"/>
-            <w:r>
-              <w:rPr>
-                <w:rFonts w:ascii="Arial" w:eastAsia="MS Mincho" w:hAnsi="Arial" w:cs="Arial"/>
-                <w:b/>
-                <w:color w:val="000000"/>
-                <w:sz w:val="24"/>
-                <w:szCs w:val="28"/>
-                <w:lang w:eastAsia="ja-JP"/>
-              </w:rPr>
-              <w:t>Làm</w:t>
-            </w:r>
-            <w:proofErr w:type="spellEnd"/>
-            <w:r>
-              <w:rPr>
-                <w:rFonts w:ascii="Arial" w:eastAsia="MS Mincho" w:hAnsi="Arial" w:cs="Arial"/>
-                <w:b/>
-                <w:color w:val="000000"/>
-                <w:sz w:val="24"/>
-                <w:szCs w:val="28"/>
-                <w:lang w:eastAsia="ja-JP"/>
-              </w:rPr>
-              <w:t xml:space="preserve"> </w:t>
-            </w:r>
-            <w:proofErr w:type="spellStart"/>
-            <w:r>
-              <w:rPr>
-                <w:rFonts w:ascii="Arial" w:eastAsia="MS Mincho" w:hAnsi="Arial" w:cs="Arial"/>
-                <w:b/>
-                <w:color w:val="000000"/>
-                <w:sz w:val="24"/>
-                <w:szCs w:val="28"/>
-                <w:lang w:eastAsia="ja-JP"/>
-              </w:rPr>
-              <w:t>thêm</w:t>
-            </w:r>
-            <w:proofErr w:type="spellEnd"/>
-            <w:r>
-              <w:rPr>
-                <w:rFonts w:ascii="Arial" w:eastAsia="MS Mincho" w:hAnsi="Arial" w:cs="Arial"/>
-                <w:b/>
-                <w:color w:val="000000"/>
-                <w:sz w:val="24"/>
-                <w:szCs w:val="28"/>
-                <w:lang w:eastAsia="ja-JP"/>
-              </w:rPr>
-              <w:t xml:space="preserve"> C4</w:t>
-            </w:r>
-          </w:p>
-        </w:tc>
-        <w:tc>
-          <w:tcPr>
-            <w:tcW w:w="2750" w:type="dxa"/>
-            <w:tcBorders>
-              <w:top w:val="single" w:sz="4" w:space="0" w:color="auto"/>
-              <w:left w:val="single" w:sz="4" w:space="0" w:color="auto"/>
-              <w:bottom w:val="single" w:sz="4" w:space="0" w:color="auto"/>
-              <w:right w:val="single" w:sz="4" w:space="0" w:color="auto"/>
-            </w:tcBorders>
-            <w:hideMark/>
-          </w:tcPr>
-          <w:p>
-            <w:pPr>
-              <w:spacing w:after="0" w:line="240" w:lineRule="auto"/>
-              <w:jc w:val="center"/>
-              <w:rPr>
-                <w:rFonts w:ascii="Arial" w:eastAsia="MS Mincho" w:hAnsi="Arial" w:cs="Arial"/>
-                <w:b/>
-                <w:color w:val="000000"/>
-                <w:sz w:val="24"/>
-                <w:szCs w:val="28"/>
-                <w:lang w:eastAsia="ja-JP"/>
-              </w:rPr>
-            </w:pPr>
-            <w:r>
-              <w:rPr>
-                <w:rFonts w:ascii="Arial" w:eastAsia="MS Mincho" w:hAnsi="Arial" w:cs="Arial"/>
-                <w:b/>
-                <w:color w:val="000000"/>
-                <w:sz w:val="24"/>
-                <w:szCs w:val="28"/>
-                <w:lang w:eastAsia="ja-JP"/>
-              </w:rPr>
-              <w:t xml:space="preserve">BT </w:t>
-            </w:r>
-            <w:proofErr w:type="spellStart"/>
-            <w:r>
-              <w:rPr>
-                <w:rFonts w:ascii="Arial" w:eastAsia="MS Mincho" w:hAnsi="Arial" w:cs="Arial"/>
-                <w:b/>
-                <w:color w:val="000000"/>
-                <w:sz w:val="24"/>
-                <w:szCs w:val="28"/>
-                <w:lang w:eastAsia="ja-JP"/>
-              </w:rPr>
-              <w:t>Làm</w:t>
-            </w:r>
-            <w:proofErr w:type="spellEnd"/>
-            <w:r>
-              <w:rPr>
-                <w:rFonts w:ascii="Arial" w:eastAsia="MS Mincho" w:hAnsi="Arial" w:cs="Arial"/>
-                <w:b/>
-                <w:color w:val="000000"/>
-                <w:sz w:val="24"/>
-                <w:szCs w:val="28"/>
-                <w:lang w:eastAsia="ja-JP"/>
-              </w:rPr>
-              <w:t xml:space="preserve"> </w:t>
-            </w:r>
-            <w:proofErr w:type="spellStart"/>
-            <w:r>
-              <w:rPr>
-                <w:rFonts w:ascii="Arial" w:eastAsia="MS Mincho" w:hAnsi="Arial" w:cs="Arial"/>
-                <w:b/>
-                <w:color w:val="000000"/>
-                <w:sz w:val="24"/>
-                <w:szCs w:val="28"/>
-                <w:lang w:eastAsia="ja-JP"/>
-              </w:rPr>
-              <w:t>thêm</w:t>
-            </w:r>
-            <w:proofErr w:type="spellEnd"/>
-            <w:r>
-              <w:rPr>
-                <w:rFonts w:ascii="Arial" w:eastAsia="MS Mincho" w:hAnsi="Arial" w:cs="Arial"/>
-                <w:b/>
-                <w:color w:val="000000"/>
-                <w:sz w:val="24"/>
-                <w:szCs w:val="28"/>
-                <w:lang w:eastAsia="ja-JP"/>
-              </w:rPr>
-              <w:t xml:space="preserve"> C5</w:t>
+              <w:t>BT Làm thêm C5</w:t>
             </w:r>
           </w:p>
         </w:tc>
@@ -745,31 +453,13 @@
                 <w:szCs w:val="20"/>
               </w:rPr>
             </w:pPr>
-            <w:proofErr w:type="spellStart"/>
             <w:r>
               <w:rPr>
                 <w:rFonts w:cs="Calibri"/>
                 <w:color w:val="000000"/>
               </w:rPr>
-              <w:t>Đỗ</w:t>
-            </w:r>
-            <w:proofErr w:type="spellEnd"/>
-            <w:r>
-              <w:rPr>
-                <w:rFonts w:cs="Calibri"/>
-                <w:color w:val="000000"/>
-              </w:rPr>
-              <w:t xml:space="preserve"> </w:t>
-            </w:r>
-            <w:proofErr w:type="spellStart"/>
-            <w:r>
-              <w:rPr>
-                <w:rFonts w:cs="Calibri"/>
-                <w:color w:val="000000"/>
-              </w:rPr>
-              <w:t>Quyên</w:t>
-            </w:r>
-            <w:proofErr w:type="spellEnd"/>
+              <w:t>Châu Thiên Thành</w:t>
+            </w:r>
           </w:p>
         </w:tc>
         <w:tc>
@@ -949,47 +639,13 @@
                 <w:szCs w:val="20"/>
               </w:rPr>
             </w:pPr>
-            <w:proofErr w:type="spellStart"/>
             <w:r>
               <w:rPr>
                 <w:rFonts w:cs="Calibri"/>
                 <w:color w:val="000000"/>
               </w:rPr>
-              <w:t>Trần</w:t>
-            </w:r>
-            <w:proofErr w:type="spellEnd"/>
-            <w:r>
-              <w:rPr>
-                <w:rFonts w:cs="Calibri"/>
-                <w:color w:val="000000"/>
-              </w:rPr>
-              <w:t xml:space="preserve"> </w:t>
-            </w:r>
-            <w:proofErr w:type="spellStart"/>
-            <w:r>
-              <w:rPr>
-                <w:rFonts w:cs="Calibri"/>
-                <w:color w:val="000000"/>
-              </w:rPr>
-              <w:t>Trúc</w:t>
-            </w:r>
-            <w:proofErr w:type="spellEnd"/>
-            <w:r>
-              <w:rPr>
-                <w:rFonts w:cs="Calibri"/>
-                <w:color w:val="000000"/>
-              </w:rPr>
-              <w:t xml:space="preserve"> </w:t>
-            </w:r>
-            <w:proofErr w:type="spellStart"/>
-            <w:r>
-              <w:rPr>
-                <w:rFonts w:cs="Calibri"/>
-                <w:color w:val="000000"/>
-              </w:rPr>
-              <w:t>Quỳnh</w:t>
-            </w:r>
-            <w:proofErr w:type="spellEnd"/>
+              <w:t>Nguyễn Công Thành</w:t>
+            </w:r>
           </w:p>
         </w:tc>
         <w:tc>
@@ -1169,47 +825,13 @@
                 <w:szCs w:val="20"/>
               </w:rPr>
             </w:pPr>
-            <w:proofErr w:type="spellStart"/>
             <w:r>
               <w:rPr>
                 <w:rFonts w:cs="Calibri"/>
                 <w:color w:val="000000"/>
               </w:rPr>
-              <w:t>Đặng</w:t>
-            </w:r>
-            <w:proofErr w:type="spellEnd"/>
-            <w:r>
-              <w:rPr>
-                <w:rFonts w:cs="Calibri"/>
-                <w:color w:val="000000"/>
-              </w:rPr>
-              <w:t xml:space="preserve"> </w:t>
-            </w:r>
-            <w:proofErr w:type="spellStart"/>
-            <w:r>
-              <w:rPr>
-                <w:rFonts w:cs="Calibri"/>
-                <w:color w:val="000000"/>
-              </w:rPr>
-              <w:t>Đức</w:t>
-            </w:r>
-            <w:proofErr w:type="spellEnd"/>
-            <w:r>
-              <w:rPr>
-                <w:rFonts w:cs="Calibri"/>
-                <w:color w:val="000000"/>
-              </w:rPr>
-              <w:t xml:space="preserve"> </w:t>
-            </w:r>
-            <w:proofErr w:type="spellStart"/>
-            <w:r>
-              <w:rPr>
-                <w:rFonts w:cs="Calibri"/>
-                <w:color w:val="000000"/>
-              </w:rPr>
-              <w:t>Sơn</w:t>
-            </w:r>
-            <w:proofErr w:type="spellEnd"/>
+              <w:t>Nguyễn Thị Phương Thảo</w:t>
+            </w:r>
           </w:p>
         </w:tc>
         <w:tc>
@@ -1389,47 +1011,13 @@
                 <w:szCs w:val="20"/>
               </w:rPr>
             </w:pPr>
-            <w:proofErr w:type="spellStart"/>
             <w:r>
               <w:rPr>
                 <w:rFonts w:cs="Calibri"/>
                 <w:color w:val="000000"/>
               </w:rPr>
-              <w:t>Nguyễn</w:t>
-            </w:r>
-            <w:proofErr w:type="spellEnd"/>
-            <w:r>
-              <w:rPr>
-                <w:rFonts w:cs="Calibri"/>
-                <w:color w:val="000000"/>
-              </w:rPr>
-              <w:t xml:space="preserve"> </w:t>
-            </w:r>
-            <w:proofErr w:type="spellStart"/>
-            <w:r>
-              <w:rPr>
-                <w:rFonts w:cs="Calibri"/>
-                <w:color w:val="000000"/>
-              </w:rPr>
-              <w:t>Văn</w:t>
-            </w:r>
-            <w:proofErr w:type="spellEnd"/>
-            <w:r>
-              <w:rPr>
-                <w:rFonts w:cs="Calibri"/>
-                <w:color w:val="000000"/>
-              </w:rPr>
-              <w:t xml:space="preserve"> </w:t>
-            </w:r>
-            <w:proofErr w:type="spellStart"/>
-            <w:r>
-              <w:rPr>
-                <w:rFonts w:cs="Calibri"/>
-                <w:color w:val="000000"/>
-              </w:rPr>
-              <w:t>Tài</w:t>
-            </w:r>
-            <w:proofErr w:type="spellEnd"/>
+              <w:t>Phó Thanh Thăng</w:t>
+            </w:r>
           </w:p>
         </w:tc>
         <w:tc>
@@ -1612,47 +1200,13 @@
                 <w:lang w:eastAsia="ja-JP"/>
               </w:rPr>
             </w:pPr>
-            <w:proofErr w:type="spellStart"/>
             <w:r>
               <w:rPr>
                 <w:rFonts w:cs="Calibri"/>
                 <w:color w:val="000000"/>
               </w:rPr>
-              <w:t>Trần</w:t>
-            </w:r>
-            <w:proofErr w:type="spellEnd"/>
-            <w:r>
-              <w:rPr>
-                <w:rFonts w:cs="Calibri"/>
-                <w:color w:val="000000"/>
-              </w:rPr>
-              <w:t xml:space="preserve"> </w:t>
-            </w:r>
-            <w:proofErr w:type="spellStart"/>
-            <w:r>
-              <w:rPr>
-                <w:rFonts w:cs="Calibri"/>
-                <w:color w:val="000000"/>
-              </w:rPr>
-              <w:t>Quốc</w:t>
-            </w:r>
-            <w:proofErr w:type="spellEnd"/>
-            <w:r>
-              <w:rPr>
-                <w:rFonts w:cs="Calibri"/>
-                <w:color w:val="000000"/>
-              </w:rPr>
-              <w:t xml:space="preserve"> </w:t>
-            </w:r>
-            <w:proofErr w:type="spellStart"/>
-            <w:r>
-              <w:rPr>
-                <w:rFonts w:cs="Calibri"/>
-                <w:color w:val="000000"/>
-              </w:rPr>
-              <w:t>Tấn</w:t>
-            </w:r>
-            <w:proofErr w:type="spellEnd"/>
+              <w:t>Nguyễn Văn Thanh Thiên</w:t>
+            </w:r>
           </w:p>
         </w:tc>
         <w:tc>
@@ -1834,37 +1388,12 @@
                 <w:lang w:eastAsia="ja-JP"/>
               </w:rPr>
             </w:pPr>
-            <w:proofErr w:type="spellStart"/>
             <w:r>
               <w:rPr>
                 <w:rFonts w:cs="Calibri"/>
                 <w:color w:val="000000"/>
               </w:rPr>
-              <w:t>Nguyễn</w:t>
-            </w:r>
-            <w:proofErr w:type="spellEnd"/>
-            <w:r>
-              <w:rPr>
-                <w:rFonts w:cs="Calibri"/>
-                <w:color w:val="000000"/>
-              </w:rPr>
-              <w:t xml:space="preserve"> </w:t>
-            </w:r>
-            <w:proofErr w:type="spellStart"/>
-            <w:r>
-              <w:rPr>
-                <w:rFonts w:cs="Calibri"/>
-                <w:color w:val="000000"/>
-              </w:rPr>
-              <w:t>Thị</w:t>
-            </w:r>
-            <w:proofErr w:type="spellEnd"/>
-            <w:r>
-              <w:rPr>
-                <w:rFonts w:cs="Calibri"/>
-                <w:color w:val="000000"/>
-              </w:rPr>
-              <w:t xml:space="preserve"> Thu Thanh</w:t>
+              <w:t>Nguyễn Phương Thu Thủy</w:t>
             </w:r>
           </w:p>
         </w:tc>
@@ -2083,6 +1612,8 @@
               </w:rPr>
               <w:t>08</w:t>
             </w:r>
+            <w:bookmarkStart w:id="0" w:name="_GoBack"/>
+            <w:bookmarkEnd w:id="0"/>
             <w:r>
               <w:rPr>
                 <w:rFonts w:ascii="Arial" w:eastAsia="Times New Roman" w:hAnsi="Arial" w:cs="Arial"/>
@@ -2261,7 +1792,6 @@
                 <w:lang w:val="en-GB" w:eastAsia="en-GB"/>
               </w:rPr>
             </w:pPr>
-            <w:proofErr w:type="spellStart"/>
             <w:r>
               <w:rPr>
                 <w:rFonts w:ascii="Arial" w:eastAsia="Times New Roman" w:hAnsi="Arial" w:cs="Arial"/>
@@ -2272,10 +1802,27 @@
                 <w:szCs w:val="21"/>
                 <w:lang w:val="en-GB" w:eastAsia="en-GB"/>
               </w:rPr>
-              <w:t>Họ</w:t>
-            </w:r>
-            <w:proofErr w:type="spellEnd"/>
-            <w:r>
+              <w:t>Họ và Tên</w:t>
+            </w:r>
+          </w:p>
+        </w:tc>
+        <w:tc>
+          <w:tcPr>
+            <w:tcW w:w="1173" w:type="dxa"/>
+            <w:tcBorders>
+              <w:top w:val="nil"/>
+              <w:left w:val="nil"/>
+              <w:bottom w:val="single" w:sz="4" w:space="0" w:color="808080"/>
+              <w:right w:val="single" w:sz="4" w:space="0" w:color="808080"/>
+            </w:tcBorders>
+            <w:shd w:val="clear" w:color="auto" w:fill="auto"/>
+            <w:vAlign w:val="center"/>
+            <w:hideMark/>
+          </w:tcPr>
+          <w:p>
+            <w:pPr>
+              <w:spacing w:after="0" w:line="240" w:lineRule="auto"/>
+              <w:jc w:val="center"/>
               <w:rPr>
                 <w:rFonts w:ascii="Arial" w:eastAsia="Times New Roman" w:hAnsi="Arial" w:cs="Arial"/>
                 <w:b/>
@@ -2285,9 +1832,7 @@
                 <w:szCs w:val="21"/>
                 <w:lang w:val="en-GB" w:eastAsia="en-GB"/>
               </w:rPr>
-              <w:t xml:space="preserve"> </w:t>
-            </w:r>
-            <w:proofErr w:type="spellStart"/>
+            </w:pPr>
             <w:r>
               <w:rPr>
                 <w:rFonts w:ascii="Arial" w:eastAsia="Times New Roman" w:hAnsi="Arial" w:cs="Arial"/>
@@ -2298,10 +1843,27 @@
                 <w:szCs w:val="21"/>
                 <w:lang w:val="en-GB" w:eastAsia="en-GB"/>
               </w:rPr>
-              <w:t>và</w:t>
-            </w:r>
-            <w:proofErr w:type="spellEnd"/>
-            <w:r>
+              <w:t>Giới tính</w:t>
+            </w:r>
+          </w:p>
+        </w:tc>
+        <w:tc>
+          <w:tcPr>
+            <w:tcW w:w="1418" w:type="dxa"/>
+            <w:tcBorders>
+              <w:top w:val="nil"/>
+              <w:left w:val="nil"/>
+              <w:bottom w:val="single" w:sz="4" w:space="0" w:color="808080"/>
+              <w:right w:val="single" w:sz="4" w:space="0" w:color="808080"/>
+            </w:tcBorders>
+            <w:shd w:val="clear" w:color="auto" w:fill="auto"/>
+            <w:vAlign w:val="center"/>
+            <w:hideMark/>
+          </w:tcPr>
+          <w:p>
+            <w:pPr>
+              <w:spacing w:after="0" w:line="240" w:lineRule="auto"/>
+              <w:jc w:val="center"/>
               <w:rPr>
                 <w:rFonts w:ascii="Arial" w:eastAsia="Times New Roman" w:hAnsi="Arial" w:cs="Arial"/>
                 <w:b/>
@@ -2311,9 +1873,7 @@
                 <w:szCs w:val="21"/>
                 <w:lang w:val="en-GB" w:eastAsia="en-GB"/>
               </w:rPr>
-              <w:t xml:space="preserve"> </w:t>
-            </w:r>
-            <w:proofErr w:type="spellStart"/>
+            </w:pPr>
             <w:r>
               <w:rPr>
                 <w:rFonts w:ascii="Arial" w:eastAsia="Times New Roman" w:hAnsi="Arial" w:cs="Arial"/>
@@ -2324,14 +1884,13 @@
                 <w:szCs w:val="21"/>
                 <w:lang w:val="en-GB" w:eastAsia="en-GB"/>
               </w:rPr>
-              <w:t>Tên</w:t>
-            </w:r>
-            <w:proofErr w:type="spellEnd"/>
-          </w:p>
-        </w:tc>
-        <w:tc>
-          <w:tcPr>
-            <w:tcW w:w="1173" w:type="dxa"/>
+              <w:t>Ngày sinh</w:t>
+            </w:r>
+          </w:p>
+        </w:tc>
+        <w:tc>
+          <w:tcPr>
+            <w:tcW w:w="1070" w:type="dxa"/>
             <w:tcBorders>
               <w:top w:val="nil"/>
               <w:left w:val="nil"/>
@@ -2356,7 +1915,6 @@
                 <w:lang w:val="en-GB" w:eastAsia="en-GB"/>
               </w:rPr>
             </w:pPr>
-            <w:proofErr w:type="spellStart"/>
             <w:r>
               <w:rPr>
                 <w:rFonts w:ascii="Arial" w:eastAsia="Times New Roman" w:hAnsi="Arial" w:cs="Arial"/>
@@ -2367,10 +1925,27 @@
                 <w:szCs w:val="21"/>
                 <w:lang w:val="en-GB" w:eastAsia="en-GB"/>
               </w:rPr>
-              <w:t>Giới</w:t>
-            </w:r>
-            <w:proofErr w:type="spellEnd"/>
-            <w:r>
+              <w:t>Nơi sinh</w:t>
+            </w:r>
+          </w:p>
+        </w:tc>
+        <w:tc>
+          <w:tcPr>
+            <w:tcW w:w="3693" w:type="dxa"/>
+            <w:tcBorders>
+              <w:top w:val="nil"/>
+              <w:left w:val="nil"/>
+              <w:bottom w:val="single" w:sz="4" w:space="0" w:color="808080"/>
+              <w:right w:val="single" w:sz="4" w:space="0" w:color="808080"/>
+            </w:tcBorders>
+            <w:shd w:val="clear" w:color="auto" w:fill="auto"/>
+            <w:vAlign w:val="center"/>
+            <w:hideMark/>
+          </w:tcPr>
+          <w:p>
+            <w:pPr>
+              <w:spacing w:after="0" w:line="240" w:lineRule="auto"/>
+              <w:jc w:val="center"/>
               <w:rPr>
                 <w:rFonts w:ascii="Arial" w:eastAsia="Times New Roman" w:hAnsi="Arial" w:cs="Arial"/>
                 <w:b/>
@@ -2380,9 +1955,7 @@
                 <w:szCs w:val="21"/>
                 <w:lang w:val="en-GB" w:eastAsia="en-GB"/>
               </w:rPr>
-              <w:t xml:space="preserve"> </w:t>
-            </w:r>
-            <w:proofErr w:type="spellStart"/>
+            </w:pPr>
             <w:r>
               <w:rPr>
                 <w:rFonts w:ascii="Arial" w:eastAsia="Times New Roman" w:hAnsi="Arial" w:cs="Arial"/>
@@ -2393,14 +1966,13 @@
                 <w:szCs w:val="21"/>
                 <w:lang w:val="en-GB" w:eastAsia="en-GB"/>
               </w:rPr>
-              <w:t>tính</w:t>
-            </w:r>
-            <w:proofErr w:type="spellEnd"/>
-          </w:p>
-        </w:tc>
-        <w:tc>
-          <w:tcPr>
-            <w:tcW w:w="1418" w:type="dxa"/>
+              <w:t>Email</w:t>
+            </w:r>
+          </w:p>
+        </w:tc>
+        <w:tc>
+          <w:tcPr>
+            <w:tcW w:w="1792" w:type="dxa"/>
             <w:tcBorders>
               <w:top w:val="nil"/>
               <w:left w:val="nil"/>
@@ -2425,7 +1997,6 @@
                 <w:lang w:val="en-GB" w:eastAsia="en-GB"/>
               </w:rPr>
             </w:pPr>
-            <w:proofErr w:type="spellStart"/>
             <w:r>
               <w:rPr>
                 <w:rFonts w:ascii="Arial" w:eastAsia="Times New Roman" w:hAnsi="Arial" w:cs="Arial"/>
@@ -2436,10 +2007,27 @@
                 <w:szCs w:val="21"/>
                 <w:lang w:val="en-GB" w:eastAsia="en-GB"/>
               </w:rPr>
-              <w:t>Ngày</w:t>
-            </w:r>
-            <w:proofErr w:type="spellEnd"/>
-            <w:r>
+              <w:t>Điện Thoại</w:t>
+            </w:r>
+          </w:p>
+        </w:tc>
+        <w:tc>
+          <w:tcPr>
+            <w:tcW w:w="1468" w:type="dxa"/>
+            <w:tcBorders>
+              <w:top w:val="nil"/>
+              <w:left w:val="nil"/>
+              <w:bottom w:val="single" w:sz="4" w:space="0" w:color="808080"/>
+              <w:right w:val="single" w:sz="4" w:space="0" w:color="808080"/>
+            </w:tcBorders>
+            <w:shd w:val="clear" w:color="auto" w:fill="auto"/>
+            <w:vAlign w:val="center"/>
+            <w:hideMark/>
+          </w:tcPr>
+          <w:p>
+            <w:pPr>
+              <w:spacing w:after="0" w:line="240" w:lineRule="auto"/>
+              <w:jc w:val="center"/>
               <w:rPr>
                 <w:rFonts w:ascii="Arial" w:eastAsia="Times New Roman" w:hAnsi="Arial" w:cs="Arial"/>
                 <w:b/>
@@ -2449,9 +2037,7 @@
                 <w:szCs w:val="21"/>
                 <w:lang w:val="en-GB" w:eastAsia="en-GB"/>
               </w:rPr>
-              <w:t xml:space="preserve"> </w:t>
-            </w:r>
-            <w:proofErr w:type="spellStart"/>
+            </w:pPr>
             <w:r>
               <w:rPr>
                 <w:rFonts w:ascii="Arial" w:eastAsia="Times New Roman" w:hAnsi="Arial" w:cs="Arial"/>
@@ -2462,257 +2048,8 @@
                 <w:szCs w:val="21"/>
                 <w:lang w:val="en-GB" w:eastAsia="en-GB"/>
               </w:rPr>
-              <w:t>sinh</w:t>
-            </w:r>
-            <w:proofErr w:type="spellEnd"/>
-          </w:p>
-        </w:tc>
-        <w:tc>
-          <w:tcPr>
-            <w:tcW w:w="1070" w:type="dxa"/>
-            <w:tcBorders>
-              <w:top w:val="nil"/>
-              <w:left w:val="nil"/>
-              <w:bottom w:val="single" w:sz="4" w:space="0" w:color="808080"/>
-              <w:right w:val="single" w:sz="4" w:space="0" w:color="808080"/>
-            </w:tcBorders>
-            <w:shd w:val="clear" w:color="auto" w:fill="auto"/>
-            <w:vAlign w:val="center"/>
-            <w:hideMark/>
-          </w:tcPr>
-          <w:p>
-            <w:pPr>
-              <w:spacing w:after="0" w:line="240" w:lineRule="auto"/>
-              <w:jc w:val="center"/>
-              <w:rPr>
-                <w:rFonts w:ascii="Arial" w:eastAsia="Times New Roman" w:hAnsi="Arial" w:cs="Arial"/>
-                <w:b/>
-                <w:bCs/>
-                <w:color w:val="002060"/>
-                <w:sz w:val="21"/>
-                <w:szCs w:val="21"/>
-                <w:lang w:val="en-GB" w:eastAsia="en-GB"/>
-              </w:rPr>
-            </w:pPr>
-            <w:proofErr w:type="spellStart"/>
-            <w:r>
-              <w:rPr>
-                <w:rFonts w:ascii="Arial" w:eastAsia="Times New Roman" w:hAnsi="Arial" w:cs="Arial"/>
-                <w:b/>
-                <w:bCs/>
-                <w:color w:val="002060"/>
-                <w:sz w:val="21"/>
-                <w:szCs w:val="21"/>
-                <w:lang w:val="en-GB" w:eastAsia="en-GB"/>
-              </w:rPr>
-              <w:t>Nơi</w:t>
-            </w:r>
-            <w:proofErr w:type="spellEnd"/>
-            <w:r>
-              <w:rPr>
-                <w:rFonts w:ascii="Arial" w:eastAsia="Times New Roman" w:hAnsi="Arial" w:cs="Arial"/>
-                <w:b/>
-                <w:bCs/>
-                <w:color w:val="002060"/>
-                <w:sz w:val="21"/>
-                <w:szCs w:val="21"/>
-                <w:lang w:val="en-GB" w:eastAsia="en-GB"/>
-              </w:rPr>
-              <w:t xml:space="preserve"> </w:t>
-            </w:r>
-            <w:proofErr w:type="spellStart"/>
-            <w:r>
-              <w:rPr>
-                <w:rFonts w:ascii="Arial" w:eastAsia="Times New Roman" w:hAnsi="Arial" w:cs="Arial"/>
-                <w:b/>
-                <w:bCs/>
-                <w:color w:val="002060"/>
-                <w:sz w:val="21"/>
-                <w:szCs w:val="21"/>
-                <w:lang w:val="en-GB" w:eastAsia="en-GB"/>
-              </w:rPr>
-              <w:t>sinh</w:t>
-            </w:r>
-            <w:proofErr w:type="spellEnd"/>
-          </w:p>
-        </w:tc>
-        <w:tc>
-          <w:tcPr>
-            <w:tcW w:w="3693" w:type="dxa"/>
-            <w:tcBorders>
-              <w:top w:val="nil"/>
-              <w:left w:val="nil"/>
-              <w:bottom w:val="single" w:sz="4" w:space="0" w:color="808080"/>
-              <w:right w:val="single" w:sz="4" w:space="0" w:color="808080"/>
-            </w:tcBorders>
-            <w:shd w:val="clear" w:color="auto" w:fill="auto"/>
-            <w:vAlign w:val="center"/>
-            <w:hideMark/>
-          </w:tcPr>
-          <w:p>
-            <w:pPr>
-              <w:spacing w:after="0" w:line="240" w:lineRule="auto"/>
-              <w:jc w:val="center"/>
-              <w:rPr>
-                <w:rFonts w:ascii="Arial" w:eastAsia="Times New Roman" w:hAnsi="Arial" w:cs="Arial"/>
-                <w:b/>
-                <w:bCs/>
-                <w:color w:val="002060"/>
-                <w:sz w:val="21"/>
-                <w:szCs w:val="21"/>
-                <w:lang w:val="en-GB" w:eastAsia="en-GB"/>
-              </w:rPr>
-            </w:pPr>
-            <w:r>
-              <w:rPr>
-                <w:rFonts w:ascii="Arial" w:eastAsia="Times New Roman" w:hAnsi="Arial" w:cs="Arial"/>
-                <w:b/>
-                <w:bCs/>
-                <w:color w:val="002060"/>
-                <w:sz w:val="21"/>
-                <w:szCs w:val="21"/>
-                <w:lang w:val="en-GB" w:eastAsia="en-GB"/>
-              </w:rPr>
-              <w:t>Email</w:t>
-            </w:r>
-          </w:p>
-        </w:tc>
-        <w:tc>
-          <w:tcPr>
-            <w:tcW w:w="1792" w:type="dxa"/>
-            <w:tcBorders>
-              <w:top w:val="nil"/>
-              <w:left w:val="nil"/>
-              <w:bottom w:val="single" w:sz="4" w:space="0" w:color="808080"/>
-              <w:right w:val="single" w:sz="4" w:space="0" w:color="808080"/>
-            </w:tcBorders>
-            <w:shd w:val="clear" w:color="auto" w:fill="auto"/>
-            <w:vAlign w:val="center"/>
-            <w:hideMark/>
-          </w:tcPr>
-          <w:p>
-            <w:pPr>
-              <w:spacing w:after="0" w:line="240" w:lineRule="auto"/>
-              <w:jc w:val="center"/>
-              <w:rPr>
-                <w:rFonts w:ascii="Arial" w:eastAsia="Times New Roman" w:hAnsi="Arial" w:cs="Arial"/>
-                <w:b/>
-                <w:bCs/>
-                <w:color w:val="002060"/>
-                <w:sz w:val="21"/>
-                <w:szCs w:val="21"/>
-                <w:lang w:val="en-GB" w:eastAsia="en-GB"/>
-              </w:rPr>
-            </w:pPr>
-            <w:proofErr w:type="spellStart"/>
-            <w:r>
-              <w:rPr>
-                <w:rFonts w:ascii="Arial" w:eastAsia="Times New Roman" w:hAnsi="Arial" w:cs="Arial"/>
-                <w:b/>
-                <w:bCs/>
-                <w:color w:val="002060"/>
-                <w:sz w:val="21"/>
-                <w:szCs w:val="21"/>
-                <w:lang w:val="en-GB" w:eastAsia="en-GB"/>
-              </w:rPr>
-              <w:t>Điện</w:t>
-            </w:r>
-            <w:proofErr w:type="spellEnd"/>
-            <w:r>
-              <w:rPr>
-                <w:rFonts w:ascii="Arial" w:eastAsia="Times New Roman" w:hAnsi="Arial" w:cs="Arial"/>
-                <w:b/>
-                <w:bCs/>
-                <w:color w:val="002060"/>
-                <w:sz w:val="21"/>
-                <w:szCs w:val="21"/>
-                <w:lang w:val="en-GB" w:eastAsia="en-GB"/>
-              </w:rPr>
-              <w:t xml:space="preserve"> </w:t>
-            </w:r>
-            <w:proofErr w:type="spellStart"/>
-            <w:r>
-              <w:rPr>
-                <w:rFonts w:ascii="Arial" w:eastAsia="Times New Roman" w:hAnsi="Arial" w:cs="Arial"/>
-                <w:b/>
-                <w:bCs/>
-                <w:color w:val="002060"/>
-                <w:sz w:val="21"/>
-                <w:szCs w:val="21"/>
-                <w:lang w:val="en-GB" w:eastAsia="en-GB"/>
-              </w:rPr>
-              <w:t>Thoại</w:t>
-            </w:r>
-            <w:proofErr w:type="spellEnd"/>
-          </w:p>
-        </w:tc>
-        <w:tc>
-          <w:tcPr>
-            <w:tcW w:w="1468" w:type="dxa"/>
-            <w:tcBorders>
-              <w:top w:val="nil"/>
-              <w:left w:val="nil"/>
-              <w:bottom w:val="single" w:sz="4" w:space="0" w:color="808080"/>
-              <w:right w:val="single" w:sz="4" w:space="0" w:color="808080"/>
-            </w:tcBorders>
-            <w:shd w:val="clear" w:color="auto" w:fill="auto"/>
-            <w:vAlign w:val="center"/>
-            <w:hideMark/>
-          </w:tcPr>
-          <w:p>
-            <w:pPr>
-              <w:spacing w:after="0" w:line="240" w:lineRule="auto"/>
-              <w:jc w:val="center"/>
-              <w:rPr>
-                <w:rFonts w:ascii="Arial" w:eastAsia="Times New Roman" w:hAnsi="Arial" w:cs="Arial"/>
-                <w:b/>
-                <w:bCs/>
-                <w:color w:val="002060"/>
-                <w:sz w:val="21"/>
-                <w:szCs w:val="21"/>
-                <w:lang w:val="en-GB" w:eastAsia="en-GB"/>
-              </w:rPr>
-            </w:pPr>
-            <w:proofErr w:type="spellStart"/>
-            <w:r>
-              <w:rPr>
-                <w:rFonts w:ascii="Arial" w:eastAsia="Times New Roman" w:hAnsi="Arial" w:cs="Arial"/>
-                <w:b/>
-                <w:bCs/>
-                <w:color w:val="002060"/>
-                <w:sz w:val="21"/>
-                <w:szCs w:val="21"/>
-                <w:lang w:val="en-GB" w:eastAsia="en-GB"/>
-              </w:rPr>
-              <w:t>Ghi</w:t>
-            </w:r>
-            <w:proofErr w:type="spellEnd"/>
-            <w:r>
-              <w:rPr>
-                <w:rFonts w:ascii="Arial" w:eastAsia="Times New Roman" w:hAnsi="Arial" w:cs="Arial"/>
-                <w:b/>
-                <w:bCs/>
-                <w:color w:val="002060"/>
-                <w:sz w:val="21"/>
-                <w:szCs w:val="21"/>
-                <w:lang w:val="en-GB" w:eastAsia="en-GB"/>
-              </w:rPr>
-              <w:t xml:space="preserve"> </w:t>
-            </w:r>
-            <w:proofErr w:type="spellStart"/>
-            <w:r>
-              <w:rPr>
-                <w:rFonts w:ascii="Arial" w:eastAsia="Times New Roman" w:hAnsi="Arial" w:cs="Arial"/>
-                <w:b/>
-                <w:bCs/>
-                <w:color w:val="002060"/>
-                <w:sz w:val="21"/>
-                <w:szCs w:val="21"/>
-                <w:lang w:val="en-GB" w:eastAsia="en-GB"/>
-              </w:rPr>
-              <w:t>chú</w:t>
-            </w:r>
-            <w:proofErr w:type="spellEnd"/>
+              <w:t>Ghi chú</w:t>
+            </w:r>
           </w:p>
         </w:tc>
       </w:tr>
@@ -2806,31 +2143,13 @@
                 <w:lang w:val="en-GB" w:eastAsia="en-GB"/>
               </w:rPr>
             </w:pPr>
-            <w:proofErr w:type="spellStart"/>
             <w:r>
               <w:rPr>
                 <w:rFonts w:cs="Calibri"/>
                 <w:color w:val="000000"/>
               </w:rPr>
-              <w:t>Đỗ</w:t>
-            </w:r>
-            <w:proofErr w:type="spellEnd"/>
-            <w:r>
-              <w:rPr>
-                <w:rFonts w:cs="Calibri"/>
-                <w:color w:val="000000"/>
-              </w:rPr>
-              <w:t xml:space="preserve"> </w:t>
-            </w:r>
-            <w:proofErr w:type="spellStart"/>
-            <w:r>
-              <w:rPr>
-                <w:rFonts w:cs="Calibri"/>
-                <w:color w:val="000000"/>
-              </w:rPr>
-              <w:t>Quyên</w:t>
-            </w:r>
-            <w:proofErr w:type="spellEnd"/>
+              <w:t>Châu Thiên Thành</w:t>
+            </w:r>
           </w:p>
         </w:tc>
         <w:tc>
@@ -3076,47 +2395,13 @@
                 <w:lang w:val="en-GB" w:eastAsia="en-GB"/>
               </w:rPr>
             </w:pPr>
-            <w:proofErr w:type="spellStart"/>
             <w:r>
               <w:rPr>
                 <w:rFonts w:cs="Calibri"/>
                 <w:color w:val="000000"/>
               </w:rPr>
-              <w:t>Trần</w:t>
-            </w:r>
-            <w:proofErr w:type="spellEnd"/>
-            <w:r>
-              <w:rPr>
-                <w:rFonts w:cs="Calibri"/>
-                <w:color w:val="000000"/>
-              </w:rPr>
-              <w:t xml:space="preserve"> </w:t>
-            </w:r>
-            <w:proofErr w:type="spellStart"/>
-            <w:r>
-              <w:rPr>
-                <w:rFonts w:cs="Calibri"/>
-                <w:color w:val="000000"/>
-              </w:rPr>
-              <w:t>Trúc</w:t>
-            </w:r>
-            <w:proofErr w:type="spellEnd"/>
-            <w:r>
-              <w:rPr>
-                <w:rFonts w:cs="Calibri"/>
-                <w:color w:val="000000"/>
-              </w:rPr>
-              <w:t xml:space="preserve"> </w:t>
-            </w:r>
-            <w:proofErr w:type="spellStart"/>
-            <w:r>
-              <w:rPr>
-                <w:rFonts w:cs="Calibri"/>
-                <w:color w:val="000000"/>
-              </w:rPr>
-              <w:t>Quỳnh</w:t>
-            </w:r>
-            <w:proofErr w:type="spellEnd"/>
+              <w:t>Nguyễn Công Thành</w:t>
+            </w:r>
           </w:p>
         </w:tc>
         <w:tc>
@@ -3362,47 +2647,13 @@
                 <w:lang w:val="en-GB" w:eastAsia="en-GB"/>
               </w:rPr>
             </w:pPr>
-            <w:proofErr w:type="spellStart"/>
             <w:r>
               <w:rPr>
                 <w:rFonts w:cs="Calibri"/>
                 <w:color w:val="000000"/>
               </w:rPr>
-              <w:t>Đặng</w:t>
-            </w:r>
-            <w:proofErr w:type="spellEnd"/>
-            <w:r>
-              <w:rPr>
-                <w:rFonts w:cs="Calibri"/>
-                <w:color w:val="000000"/>
-              </w:rPr>
-              <w:t xml:space="preserve"> </w:t>
-            </w:r>
-            <w:proofErr w:type="spellStart"/>
-            <w:r>
-              <w:rPr>
-                <w:rFonts w:cs="Calibri"/>
-                <w:color w:val="000000"/>
-              </w:rPr>
-              <w:t>Đức</w:t>
-            </w:r>
-            <w:proofErr w:type="spellEnd"/>
-            <w:r>
-              <w:rPr>
-                <w:rFonts w:cs="Calibri"/>
-                <w:color w:val="000000"/>
-              </w:rPr>
-              <w:t xml:space="preserve"> </w:t>
-            </w:r>
-            <w:proofErr w:type="spellStart"/>
-            <w:r>
-              <w:rPr>
-                <w:rFonts w:cs="Calibri"/>
-                <w:color w:val="000000"/>
-              </w:rPr>
-              <w:t>Sơn</w:t>
-            </w:r>
-            <w:proofErr w:type="spellEnd"/>
+              <w:t>Nguyễn Thị Phương Thảo</w:t>
+            </w:r>
           </w:p>
         </w:tc>
         <w:tc>
@@ -3647,47 +2898,13 @@
                 <w:lang w:val="en-GB" w:eastAsia="en-GB"/>
               </w:rPr>
             </w:pPr>
-            <w:proofErr w:type="spellStart"/>
             <w:r>
               <w:rPr>
                 <w:rFonts w:cs="Calibri"/>
                 <w:color w:val="000000"/>
               </w:rPr>
-              <w:t>Nguyễn</w:t>
-            </w:r>
-            <w:proofErr w:type="spellEnd"/>
-            <w:r>
-              <w:rPr>
-                <w:rFonts w:cs="Calibri"/>
-                <w:color w:val="000000"/>
-              </w:rPr>
-              <w:t xml:space="preserve"> </w:t>
-            </w:r>
-            <w:proofErr w:type="spellStart"/>
-            <w:r>
-              <w:rPr>
-                <w:rFonts w:cs="Calibri"/>
-                <w:color w:val="000000"/>
-              </w:rPr>
-              <w:t>Văn</w:t>
-            </w:r>
-            <w:proofErr w:type="spellEnd"/>
-            <w:r>
-              <w:rPr>
-                <w:rFonts w:cs="Calibri"/>
-                <w:color w:val="000000"/>
-              </w:rPr>
-              <w:t xml:space="preserve"> </w:t>
-            </w:r>
-            <w:proofErr w:type="spellStart"/>
-            <w:r>
-              <w:rPr>
-                <w:rFonts w:cs="Calibri"/>
-                <w:color w:val="000000"/>
-              </w:rPr>
-              <w:t>Tài</w:t>
-            </w:r>
-            <w:proofErr w:type="spellEnd"/>
+              <w:t>Phó Thanh Thăng</w:t>
+            </w:r>
           </w:p>
         </w:tc>
         <w:tc>
@@ -3933,47 +3150,13 @@
                 <w:lang w:val="en-GB" w:eastAsia="en-GB"/>
               </w:rPr>
             </w:pPr>
-            <w:proofErr w:type="spellStart"/>
             <w:r>
               <w:rPr>
                 <w:rFonts w:cs="Calibri"/>
                 <w:color w:val="000000"/>
               </w:rPr>
-              <w:t>Trần</w:t>
-            </w:r>
-            <w:proofErr w:type="spellEnd"/>
-            <w:r>
-              <w:rPr>
-                <w:rFonts w:cs="Calibri"/>
-                <w:color w:val="000000"/>
-              </w:rPr>
-              <w:t xml:space="preserve"> </w:t>
-            </w:r>
-            <w:proofErr w:type="spellStart"/>
-            <w:r>
-              <w:rPr>
-                <w:rFonts w:cs="Calibri"/>
-                <w:color w:val="000000"/>
-              </w:rPr>
-              <w:t>Quốc</w:t>
-            </w:r>
-            <w:proofErr w:type="spellEnd"/>
-            <w:r>
-              <w:rPr>
-                <w:rFonts w:cs="Calibri"/>
-                <w:color w:val="000000"/>
-              </w:rPr>
-              <w:t xml:space="preserve"> </w:t>
-            </w:r>
-            <w:proofErr w:type="spellStart"/>
-            <w:r>
-              <w:rPr>
-                <w:rFonts w:cs="Calibri"/>
-                <w:color w:val="000000"/>
-              </w:rPr>
-              <w:t>Tấn</w:t>
-            </w:r>
-            <w:proofErr w:type="spellEnd"/>
+              <w:t>Nguyễn Văn Thanh Thiên</w:t>
+            </w:r>
           </w:p>
         </w:tc>
         <w:tc>
@@ -4219,37 +3402,12 @@
                 <w:lang w:val="en-GB" w:eastAsia="en-GB"/>
               </w:rPr>
             </w:pPr>
-            <w:proofErr w:type="spellStart"/>
             <w:r>
               <w:rPr>
                 <w:rFonts w:cs="Calibri"/>
                 <w:color w:val="000000"/>
               </w:rPr>
-              <w:t>Nguyễn</w:t>
-            </w:r>
-            <w:proofErr w:type="spellEnd"/>
-            <w:r>
-              <w:rPr>
-                <w:rFonts w:cs="Calibri"/>
-                <w:color w:val="000000"/>
-              </w:rPr>
-              <w:t xml:space="preserve"> </w:t>
-            </w:r>
-            <w:proofErr w:type="spellStart"/>
-            <w:r>
-              <w:rPr>
-                <w:rFonts w:cs="Calibri"/>
-                <w:color w:val="000000"/>
-              </w:rPr>
-              <w:t>Thị</w:t>
-            </w:r>
-            <w:proofErr w:type="spellEnd"/>
-            <w:r>
-              <w:rPr>
-                <w:rFonts w:cs="Calibri"/>
-                <w:color w:val="000000"/>
-              </w:rPr>
-              <w:t xml:space="preserve"> Thu Thanh</w:t>
+              <w:t>Nguyễn Phương Thu Thủy</w:t>
             </w:r>
           </w:p>
         </w:tc>

</xml_diff>

<commit_message>
Thiên _ 4:35 _ 1707 (cập nhật danh sách cá nhân làm bt thêm + bt nâng cao)
</commit_message>
<xml_diff>
--- a/ThongTin.docx
+++ b/ThongTin.docx
@@ -484,6 +484,16 @@
                 <w:lang w:eastAsia="ja-JP"/>
               </w:rPr>
             </w:pPr>
+            <w:r>
+              <w:rPr>
+                <w:rFonts w:ascii="Arial" w:eastAsia="MS Mincho" w:hAnsi="Arial" w:cs="Arial"/>
+                <w:color w:val="000000"/>
+                <w:sz w:val="20"/>
+                <w:szCs w:val="20"/>
+                <w:lang w:eastAsia="ja-JP"/>
+              </w:rPr>
+              <w:t>9</w:t>
+            </w:r>
           </w:p>
         </w:tc>
         <w:tc>
@@ -508,6 +518,16 @@
                 <w:lang w:eastAsia="ja-JP"/>
               </w:rPr>
             </w:pPr>
+            <w:r>
+              <w:rPr>
+                <w:rFonts w:ascii="Arial" w:eastAsia="MS Mincho" w:hAnsi="Arial" w:cs="Arial"/>
+                <w:color w:val="000000"/>
+                <w:sz w:val="20"/>
+                <w:szCs w:val="20"/>
+                <w:lang w:eastAsia="ja-JP"/>
+              </w:rPr>
+              <w:t>14</w:t>
+            </w:r>
           </w:p>
         </w:tc>
         <w:tc>
@@ -670,6 +690,16 @@
                 <w:lang w:eastAsia="ja-JP"/>
               </w:rPr>
             </w:pPr>
+            <w:r>
+              <w:rPr>
+                <w:rFonts w:ascii="Arial" w:eastAsia="MS Mincho" w:hAnsi="Arial" w:cs="Arial"/>
+                <w:color w:val="000000"/>
+                <w:sz w:val="20"/>
+                <w:szCs w:val="20"/>
+                <w:lang w:eastAsia="ja-JP"/>
+              </w:rPr>
+              <w:t>8</w:t>
+            </w:r>
           </w:p>
         </w:tc>
         <w:tc>
@@ -694,6 +724,16 @@
                 <w:lang w:eastAsia="ja-JP"/>
               </w:rPr>
             </w:pPr>
+            <w:r>
+              <w:rPr>
+                <w:rFonts w:ascii="Arial" w:eastAsia="MS Mincho" w:hAnsi="Arial" w:cs="Arial"/>
+                <w:color w:val="000000"/>
+                <w:sz w:val="20"/>
+                <w:szCs w:val="20"/>
+                <w:lang w:eastAsia="ja-JP"/>
+              </w:rPr>
+              <w:t>16</w:t>
+            </w:r>
           </w:p>
         </w:tc>
         <w:tc>
@@ -856,6 +896,16 @@
                 <w:lang w:eastAsia="ja-JP"/>
               </w:rPr>
             </w:pPr>
+            <w:r>
+              <w:rPr>
+                <w:rFonts w:ascii="Arial" w:eastAsia="MS Mincho" w:hAnsi="Arial" w:cs="Arial"/>
+                <w:color w:val="000000"/>
+                <w:sz w:val="20"/>
+                <w:szCs w:val="20"/>
+                <w:lang w:eastAsia="ja-JP"/>
+              </w:rPr>
+              <w:t>12</w:t>
+            </w:r>
           </w:p>
         </w:tc>
         <w:tc>
@@ -880,6 +930,16 @@
                 <w:lang w:eastAsia="ja-JP"/>
               </w:rPr>
             </w:pPr>
+            <w:r>
+              <w:rPr>
+                <w:rFonts w:ascii="Arial" w:eastAsia="MS Mincho" w:hAnsi="Arial" w:cs="Arial"/>
+                <w:color w:val="000000"/>
+                <w:sz w:val="20"/>
+                <w:szCs w:val="20"/>
+                <w:lang w:eastAsia="ja-JP"/>
+              </w:rPr>
+              <w:t>13</w:t>
+            </w:r>
           </w:p>
         </w:tc>
         <w:tc>
@@ -1042,6 +1102,16 @@
                 <w:lang w:eastAsia="ja-JP"/>
               </w:rPr>
             </w:pPr>
+            <w:r>
+              <w:rPr>
+                <w:rFonts w:ascii="Arial" w:eastAsia="MS Mincho" w:hAnsi="Arial" w:cs="Arial"/>
+                <w:color w:val="000000"/>
+                <w:sz w:val="20"/>
+                <w:szCs w:val="20"/>
+                <w:lang w:eastAsia="ja-JP"/>
+              </w:rPr>
+              <w:t>4</w:t>
+            </w:r>
           </w:p>
         </w:tc>
         <w:tc>
@@ -1066,6 +1136,16 @@
                 <w:lang w:eastAsia="ja-JP"/>
               </w:rPr>
             </w:pPr>
+            <w:r>
+              <w:rPr>
+                <w:rFonts w:ascii="Arial" w:eastAsia="MS Mincho" w:hAnsi="Arial" w:cs="Arial"/>
+                <w:color w:val="000000"/>
+                <w:sz w:val="20"/>
+                <w:szCs w:val="20"/>
+                <w:lang w:eastAsia="ja-JP"/>
+              </w:rPr>
+              <w:t>14</w:t>
+            </w:r>
           </w:p>
         </w:tc>
         <w:tc>
@@ -1231,6 +1311,16 @@
                 <w:lang w:eastAsia="ja-JP"/>
               </w:rPr>
             </w:pPr>
+            <w:r>
+              <w:rPr>
+                <w:rFonts w:ascii="Arial" w:eastAsia="MS Mincho" w:hAnsi="Arial" w:cs="Arial"/>
+                <w:color w:val="000000"/>
+                <w:sz w:val="20"/>
+                <w:szCs w:val="20"/>
+                <w:lang w:eastAsia="ja-JP"/>
+              </w:rPr>
+              <w:t>2</w:t>
+            </w:r>
           </w:p>
         </w:tc>
         <w:tc>
@@ -1255,6 +1345,16 @@
                 <w:lang w:eastAsia="ja-JP"/>
               </w:rPr>
             </w:pPr>
+            <w:r>
+              <w:rPr>
+                <w:rFonts w:ascii="Arial" w:eastAsia="MS Mincho" w:hAnsi="Arial" w:cs="Arial"/>
+                <w:color w:val="000000"/>
+                <w:sz w:val="20"/>
+                <w:szCs w:val="20"/>
+                <w:lang w:eastAsia="ja-JP"/>
+              </w:rPr>
+              <w:t>15</w:t>
+            </w:r>
           </w:p>
         </w:tc>
         <w:tc>
@@ -1419,6 +1519,16 @@
                 <w:lang w:eastAsia="ja-JP"/>
               </w:rPr>
             </w:pPr>
+            <w:r>
+              <w:rPr>
+                <w:rFonts w:ascii="Arial" w:eastAsia="MS Mincho" w:hAnsi="Arial" w:cs="Arial"/>
+                <w:color w:val="000000"/>
+                <w:sz w:val="20"/>
+                <w:szCs w:val="20"/>
+                <w:lang w:eastAsia="ja-JP"/>
+              </w:rPr>
+              <w:t>12</w:t>
+            </w:r>
           </w:p>
         </w:tc>
         <w:tc>
@@ -1443,6 +1553,16 @@
                 <w:lang w:eastAsia="ja-JP"/>
               </w:rPr>
             </w:pPr>
+            <w:r>
+              <w:rPr>
+                <w:rFonts w:ascii="Arial" w:eastAsia="MS Mincho" w:hAnsi="Arial" w:cs="Arial"/>
+                <w:color w:val="000000"/>
+                <w:sz w:val="20"/>
+                <w:szCs w:val="20"/>
+                <w:lang w:eastAsia="ja-JP"/>
+              </w:rPr>
+              <w:t>13</w:t>
+            </w:r>
           </w:p>
         </w:tc>
         <w:tc>
@@ -1531,6 +1651,8 @@
           <w:rFonts w:ascii="Arial" w:hAnsi="Arial" w:cs="Arial"/>
         </w:rPr>
       </w:pPr>
+      <w:bookmarkStart w:id="0" w:name="_GoBack"/>
+      <w:bookmarkEnd w:id="0"/>
       <w:r>
         <w:rPr>
           <w:rFonts w:ascii="Arial" w:hAnsi="Arial" w:cs="Arial"/>
@@ -3379,8 +3501,6 @@
               </w:rPr>
               <w:t>Nhóm trưởng</w:t>
             </w:r>
-            <w:bookmarkStart w:id="0" w:name="_GoBack"/>
-            <w:bookmarkEnd w:id="0"/>
           </w:p>
         </w:tc>
       </w:tr>
@@ -3777,6 +3897,7 @@
     <w:lsdException w:name="HTML Sample" w:semiHidden="1" w:unhideWhenUsed="1"/>
     <w:lsdException w:name="HTML Typewriter" w:semiHidden="1" w:unhideWhenUsed="1"/>
     <w:lsdException w:name="HTML Variable" w:semiHidden="1" w:unhideWhenUsed="1"/>
+    <w:lsdException w:name="Normal Table" w:semiHidden="1" w:unhideWhenUsed="1"/>
     <w:lsdException w:name="annotation subject" w:semiHidden="1" w:unhideWhenUsed="1"/>
     <w:lsdException w:name="No List" w:semiHidden="1" w:unhideWhenUsed="1"/>
     <w:lsdException w:name="Outline List 1" w:semiHidden="1" w:unhideWhenUsed="1"/>
@@ -3819,8 +3940,11 @@
     <w:lsdException w:name="Table Contemporary" w:semiHidden="1" w:unhideWhenUsed="1"/>
     <w:lsdException w:name="Table Elegant" w:semiHidden="1" w:unhideWhenUsed="1"/>
     <w:lsdException w:name="Table Professional" w:semiHidden="1" w:unhideWhenUsed="1"/>
+    <w:lsdException w:name="Table Subtle 1" w:semiHidden="1" w:unhideWhenUsed="1"/>
     <w:lsdException w:name="Table Subtle 2" w:semiHidden="1" w:unhideWhenUsed="1"/>
     <w:lsdException w:name="Table Web 1" w:semiHidden="1" w:unhideWhenUsed="1"/>
+    <w:lsdException w:name="Table Web 2" w:semiHidden="1" w:unhideWhenUsed="1"/>
+    <w:lsdException w:name="Table Web 3" w:semiHidden="1" w:unhideWhenUsed="1"/>
     <w:lsdException w:name="Balloon Text" w:semiHidden="1" w:unhideWhenUsed="1"/>
     <w:lsdException w:name="Table Grid" w:uiPriority="59"/>
     <w:lsdException w:name="Table Theme" w:semiHidden="1" w:unhideWhenUsed="1"/>

</xml_diff>